<commit_message>
update phần của Lộc và cập nhật lại file phân công
</commit_message>
<xml_diff>
--- a/Focused Usecase/Nguyên Lộc/FU_CậpNhậtGiỏHàng.docx
+++ b/Focused Usecase/Nguyên Lộc/FU_CậpNhậtGiỏHàng.docx
@@ -55,10 +55,10 @@
                 <w:noProof/>
               </w:rPr>
               <w:drawing>
-                <wp:inline distT="0" distB="0" distL="0" distR="0" wp14:anchorId="2A7BE83E" wp14:editId="0C43C232">
-                  <wp:extent cx="5350510" cy="775970"/>
-                  <wp:effectExtent l="0" t="0" r="2540" b="5080"/>
-                  <wp:docPr id="1" name="Picture 1"/>
+                <wp:inline distT="0" distB="0" distL="0" distR="0" wp14:anchorId="5626443C" wp14:editId="04618C42">
+                  <wp:extent cx="5350510" cy="2537460"/>
+                  <wp:effectExtent l="0" t="0" r="2540" b="0"/>
+                  <wp:docPr id="2" name="Picture 2"/>
                   <wp:cNvGraphicFramePr>
                     <a:graphicFrameLocks xmlns:a="http://schemas.openxmlformats.org/drawingml/2006/main" noChangeAspect="1"/>
                   </wp:cNvGraphicFramePr>
@@ -66,7 +66,7 @@
                     <a:graphicData uri="http://schemas.openxmlformats.org/drawingml/2006/picture">
                       <pic:pic xmlns:pic="http://schemas.openxmlformats.org/drawingml/2006/picture">
                         <pic:nvPicPr>
-                          <pic:cNvPr id="1" name="Picture 1"/>
+                          <pic:cNvPr id="2" name="Picture 2"/>
                           <pic:cNvPicPr/>
                         </pic:nvPicPr>
                         <pic:blipFill>
@@ -84,7 +84,7 @@
                         <pic:spPr>
                           <a:xfrm>
                             <a:off x="0" y="0"/>
-                            <a:ext cx="5350510" cy="775970"/>
+                            <a:ext cx="5350510" cy="2537460"/>
                           </a:xfrm>
                           <a:prstGeom prst="rect">
                             <a:avLst/>
@@ -137,7 +137,7 @@
               <w:t>_</w:t>
             </w:r>
             <w:r>
-              <w:t>XửLíBánHàng</w:t>
+              <w:t>CậpNhậtGiỏHàng</w:t>
             </w:r>
           </w:p>
         </w:tc>
@@ -171,7 +171,7 @@
           </w:tcPr>
           <w:p>
             <w:r>
-              <w:t>Xử lí bán hàng</w:t>
+              <w:t>Cập nhật giỏ hàng</w:t>
             </w:r>
           </w:p>
         </w:tc>
@@ -205,7 +205,7 @@
           </w:tcPr>
           <w:p>
             <w:r>
-              <w:t>Khách hàng</w:t>
+              <w:t>Nhân viên, Quản trị</w:t>
             </w:r>
           </w:p>
         </w:tc>
@@ -239,10 +239,10 @@
           </w:tcPr>
           <w:p>
             <w:r>
-              <w:t xml:space="preserve">Khách hàng </w:t>
-            </w:r>
-            <w:r>
-              <w:t>có thể cập nhật thông tin về số lượng sản phẩm, thêm, xoá sản phẩm bên trong giỏ hàng</w:t>
+              <w:t xml:space="preserve">Nhân viên hoặc Quản trị </w:t>
+            </w:r>
+            <w:r>
+              <w:t>cập nhật thông tin về số lượng sản phẩm, thêm, xoá sản phẩm bên trong giỏ hàng</w:t>
             </w:r>
           </w:p>
         </w:tc>
@@ -927,7 +927,6 @@
               <w:rPr>
                 <w:b/>
               </w:rPr>
-              <w:lastRenderedPageBreak/>
               <w:t xml:space="preserve">E2. </w:t>
             </w:r>
             <w:r>
@@ -988,7 +987,6 @@
               <w:rPr>
                 <w:b/>
               </w:rPr>
-              <w:lastRenderedPageBreak/>
               <w:t>Pre</w:t>
             </w:r>
             <w:r>
@@ -1012,7 +1010,10 @@
           </w:tcPr>
           <w:p>
             <w:r>
-              <w:t>Khách hàng phải đăng nhập vào hệ thống.</w:t>
+              <w:t>Nhân viên hoặc Quản trị</w:t>
+            </w:r>
+            <w:r>
+              <w:t xml:space="preserve"> phải đăng nhập vào hệ thống.</w:t>
             </w:r>
           </w:p>
         </w:tc>
@@ -1041,36 +1042,10 @@
           </w:tcPr>
           <w:p>
             <w:r>
-              <w:t>Hệ thống hiển thị danh sách sản phẩm mà khách hàng đã chọn.</w:t>
-            </w:r>
-          </w:p>
-        </w:tc>
-      </w:tr>
-      <w:tr>
-        <w:trPr>
-          <w:trHeight w:val="447"/>
-        </w:trPr>
-        <w:tc>
-          <w:tcPr>
-            <w:tcW w:w="2995" w:type="dxa"/>
-            <w:vMerge/>
-          </w:tcPr>
-          <w:p>
-            <w:pPr>
-              <w:rPr>
-                <w:b/>
-              </w:rPr>
-            </w:pPr>
-          </w:p>
-        </w:tc>
-        <w:tc>
-          <w:tcPr>
-            <w:tcW w:w="5647" w:type="dxa"/>
-            <w:gridSpan w:val="3"/>
-          </w:tcPr>
-          <w:p>
-            <w:r>
-              <w:t>Khách hàng phải có ít nhất 1 sản phẩm trong giỏ hàng.</w:t>
+              <w:t xml:space="preserve">Phải </w:t>
+            </w:r>
+            <w:r>
+              <w:t>có ít nhất 1 sản phẩm trong giỏ hàng.</w:t>
             </w:r>
           </w:p>
         </w:tc>

</xml_diff>

<commit_message>
update Cập nhật giỏ hàng (Phần của Lộc)
</commit_message>
<xml_diff>
--- a/Focused Usecase/Nguyên Lộc/FU_CậpNhậtGiỏHàng.docx
+++ b/Focused Usecase/Nguyên Lộc/FU_CậpNhậtGiỏHàng.docx
@@ -347,24 +347,17 @@
               </w:rPr>
             </w:pPr>
             <w:r>
-              <w:t xml:space="preserve">1. Khách hàng truy cập truy cập vào giỏ hàng bằng cách ấn vào nút bấm </w:t>
-            </w:r>
-            <w:r>
-              <w:rPr>
-                <w:b/>
-                <w:bCs/>
-              </w:rPr>
-              <w:t xml:space="preserve">“Giỏ hàng” </w:t>
-            </w:r>
-            <w:r>
-              <w:t xml:space="preserve">hoặc ấn vào icon Giỏ hàng. </w:t>
-            </w:r>
-            <w:r>
-              <w:rPr>
-                <w:b/>
-                <w:bCs/>
-              </w:rPr>
-              <w:t>E1</w:t>
+              <w:t xml:space="preserve">1. </w:t>
+            </w:r>
+            <w:r>
+              <w:t xml:space="preserve">Nhân viên hoặc quản trị ấn vào một dòng sản phẩm bất kì trong giỏ hàng. </w:t>
+            </w:r>
+            <w:r>
+              <w:rPr>
+                <w:b/>
+                <w:bCs/>
+              </w:rPr>
+              <w:t>A1</w:t>
             </w:r>
           </w:p>
         </w:tc>
@@ -403,17 +396,34 @@
             <w:tcW w:w="2995" w:type="dxa"/>
             <w:gridSpan w:val="2"/>
           </w:tcPr>
+          <w:p>
+            <w:r>
+              <w:t xml:space="preserve">2. Nhân viên hoặc quản trị ấn vào </w:t>
+            </w:r>
+            <w:r>
+              <w:rPr>
+                <w:b/>
+                <w:bCs/>
+              </w:rPr>
+              <w:t xml:space="preserve">“Tăng số lượng”, “Giảm số lượng” </w:t>
+            </w:r>
+            <w:r>
+              <w:t xml:space="preserve">để tăng hoặc giảm số lượng sản phẩm. </w:t>
+            </w:r>
+            <w:r>
+              <w:rPr>
+                <w:b/>
+                <w:bCs/>
+              </w:rPr>
+              <w:t>E1</w:t>
+            </w:r>
+          </w:p>
+        </w:tc>
+        <w:tc>
+          <w:tcPr>
+            <w:tcW w:w="2652" w:type="dxa"/>
+          </w:tcPr>
           <w:p/>
-        </w:tc>
-        <w:tc>
-          <w:tcPr>
-            <w:tcW w:w="2652" w:type="dxa"/>
-          </w:tcPr>
-          <w:p>
-            <w:r>
-              <w:t>2. Chuyển hướng đến trang giỏ hàng của khách hàng</w:t>
-            </w:r>
-          </w:p>
         </w:tc>
       </w:tr>
       <w:tr>
@@ -452,7 +462,7 @@
           </w:tcPr>
           <w:p>
             <w:r>
-              <w:t>3. Load dữ liệu giỏ hàng của khách hàng từ CSDL lên giao điện Giỏ hàng</w:t>
+              <w:t>3. Hệ thống cập nhật và hiển thị số lượng mới của sản phẩm trong giỏ hàng</w:t>
             </w:r>
           </w:p>
         </w:tc>
@@ -464,41 +474,34 @@
         <w:tc>
           <w:tcPr>
             <w:tcW w:w="2995" w:type="dxa"/>
-            <w:vMerge/>
-          </w:tcPr>
-          <w:p>
-            <w:pPr>
-              <w:widowControl w:val="0"/>
-              <w:pBdr>
-                <w:top w:val="nil"/>
-                <w:left w:val="nil"/>
-                <w:bottom w:val="nil"/>
-                <w:right w:val="nil"/>
-                <w:between w:val="nil"/>
-              </w:pBdr>
-              <w:spacing w:line="276" w:lineRule="auto"/>
-            </w:pPr>
-          </w:p>
-        </w:tc>
-        <w:tc>
-          <w:tcPr>
-            <w:tcW w:w="2995" w:type="dxa"/>
-            <w:gridSpan w:val="2"/>
-          </w:tcPr>
-          <w:p>
-            <w:r>
-              <w:t xml:space="preserve">4. Bấm nút </w:t>
-            </w:r>
-            <w:r>
-              <w:rPr>
-                <w:b/>
-                <w:bCs/>
-              </w:rPr>
-              <w:t xml:space="preserve">“+”, “–“  </w:t>
-            </w:r>
-            <w:r>
-              <w:t xml:space="preserve">hoặc để tăng hoặc giảm số lượng sản phẩm. </w:t>
-            </w:r>
+            <w:vMerge w:val="restart"/>
+          </w:tcPr>
+          <w:p>
+            <w:pPr>
+              <w:rPr>
+                <w:b/>
+              </w:rPr>
+            </w:pPr>
+            <w:r>
+              <w:rPr>
+                <w:b/>
+              </w:rPr>
+              <w:t>Alternative Paths</w:t>
+            </w:r>
+          </w:p>
+        </w:tc>
+        <w:tc>
+          <w:tcPr>
+            <w:tcW w:w="5647" w:type="dxa"/>
+            <w:gridSpan w:val="3"/>
+          </w:tcPr>
+          <w:p>
+            <w:pPr>
+              <w:rPr>
+                <w:b/>
+                <w:bCs/>
+              </w:rPr>
+            </w:pPr>
             <w:r>
               <w:rPr>
                 <w:b/>
@@ -507,12 +510,6 @@
               <w:t>A1</w:t>
             </w:r>
           </w:p>
-        </w:tc>
-        <w:tc>
-          <w:tcPr>
-            <w:tcW w:w="2652" w:type="dxa"/>
-          </w:tcPr>
-          <w:p/>
         </w:tc>
       </w:tr>
       <w:tr>
@@ -526,121 +523,50 @@
           </w:tcPr>
           <w:p>
             <w:pPr>
-              <w:widowControl w:val="0"/>
-              <w:pBdr>
-                <w:top w:val="nil"/>
-                <w:left w:val="nil"/>
-                <w:bottom w:val="nil"/>
-                <w:right w:val="nil"/>
-                <w:between w:val="nil"/>
-              </w:pBdr>
-              <w:spacing w:line="276" w:lineRule="auto"/>
-            </w:pPr>
-          </w:p>
-        </w:tc>
-        <w:tc>
-          <w:tcPr>
-            <w:tcW w:w="2995" w:type="dxa"/>
+              <w:rPr>
+                <w:b/>
+              </w:rPr>
+            </w:pPr>
+          </w:p>
+        </w:tc>
+        <w:tc>
+          <w:tcPr>
+            <w:tcW w:w="2823" w:type="dxa"/>
+          </w:tcPr>
+          <w:p>
+            <w:pPr>
+              <w:rPr>
+                <w:b/>
+                <w:bCs/>
+              </w:rPr>
+            </w:pPr>
+            <w:r>
+              <w:rPr>
+                <w:b/>
+                <w:bCs/>
+              </w:rPr>
+              <w:t>Actor Action</w:t>
+            </w:r>
+          </w:p>
+        </w:tc>
+        <w:tc>
+          <w:tcPr>
+            <w:tcW w:w="2824" w:type="dxa"/>
             <w:gridSpan w:val="2"/>
           </w:tcPr>
-          <w:p/>
-        </w:tc>
-        <w:tc>
-          <w:tcPr>
-            <w:tcW w:w="2652" w:type="dxa"/>
-          </w:tcPr>
-          <w:p>
-            <w:r>
-              <w:t xml:space="preserve">5. Kiểm tra số lượng sản phẩm của khách hàng trong Giỏ hàng </w:t>
-            </w:r>
-            <w:r>
-              <w:rPr>
-                <w:b/>
-                <w:bCs/>
-              </w:rPr>
-              <w:t>E2</w:t>
-            </w:r>
-          </w:p>
-        </w:tc>
-      </w:tr>
-      <w:tr>
-        <w:trPr>
-          <w:trHeight w:val="641"/>
-        </w:trPr>
-        <w:tc>
-          <w:tcPr>
-            <w:tcW w:w="2995" w:type="dxa"/>
-            <w:vMerge/>
-          </w:tcPr>
-          <w:p>
-            <w:pPr>
-              <w:widowControl w:val="0"/>
-              <w:pBdr>
-                <w:top w:val="nil"/>
-                <w:left w:val="nil"/>
-                <w:bottom w:val="nil"/>
-                <w:right w:val="nil"/>
-                <w:between w:val="nil"/>
-              </w:pBdr>
-              <w:spacing w:line="276" w:lineRule="auto"/>
-            </w:pPr>
-          </w:p>
-        </w:tc>
-        <w:tc>
-          <w:tcPr>
-            <w:tcW w:w="2995" w:type="dxa"/>
-            <w:gridSpan w:val="2"/>
-          </w:tcPr>
-          <w:p/>
-        </w:tc>
-        <w:tc>
-          <w:tcPr>
-            <w:tcW w:w="2652" w:type="dxa"/>
-          </w:tcPr>
-          <w:p>
-            <w:r>
-              <w:t>6. Hệ thống cập nhật lại CSDL Giỏ Hàng của Khách hàng</w:t>
-            </w:r>
-          </w:p>
-        </w:tc>
-      </w:tr>
-      <w:tr>
-        <w:trPr>
-          <w:trHeight w:val="641"/>
-        </w:trPr>
-        <w:tc>
-          <w:tcPr>
-            <w:tcW w:w="2995" w:type="dxa"/>
-            <w:vMerge/>
-          </w:tcPr>
-          <w:p>
-            <w:pPr>
-              <w:widowControl w:val="0"/>
-              <w:pBdr>
-                <w:top w:val="nil"/>
-                <w:left w:val="nil"/>
-                <w:bottom w:val="nil"/>
-                <w:right w:val="nil"/>
-                <w:between w:val="nil"/>
-              </w:pBdr>
-              <w:spacing w:line="276" w:lineRule="auto"/>
-            </w:pPr>
-          </w:p>
-        </w:tc>
-        <w:tc>
-          <w:tcPr>
-            <w:tcW w:w="2995" w:type="dxa"/>
-            <w:gridSpan w:val="2"/>
-          </w:tcPr>
-          <w:p/>
-        </w:tc>
-        <w:tc>
-          <w:tcPr>
-            <w:tcW w:w="2652" w:type="dxa"/>
-          </w:tcPr>
-          <w:p>
-            <w:r>
-              <w:t>6. Hệ thống hiển thị số lượng mới của sản phẩm trong giỏ hàng.</w:t>
+          <w:p>
+            <w:pPr>
+              <w:rPr>
+                <w:b/>
+                <w:bCs/>
+              </w:rPr>
+            </w:pPr>
+            <w:r>
+              <w:rPr>
+                <w:b/>
+                <w:bCs/>
+              </w:rPr>
+              <w:t>System Response</w:t>
             </w:r>
           </w:p>
         </w:tc>
@@ -652,41 +578,60 @@
         <w:tc>
           <w:tcPr>
             <w:tcW w:w="2995" w:type="dxa"/>
-            <w:vMerge w:val="restart"/>
-          </w:tcPr>
-          <w:p>
-            <w:pPr>
-              <w:rPr>
-                <w:b/>
-              </w:rPr>
-            </w:pPr>
-            <w:r>
-              <w:rPr>
-                <w:b/>
-              </w:rPr>
-              <w:t>Alternative Paths</w:t>
-            </w:r>
-          </w:p>
-        </w:tc>
-        <w:tc>
-          <w:tcPr>
-            <w:tcW w:w="5647" w:type="dxa"/>
-            <w:gridSpan w:val="3"/>
-          </w:tcPr>
-          <w:p>
-            <w:pPr>
-              <w:rPr>
-                <w:b/>
-                <w:bCs/>
-              </w:rPr>
-            </w:pPr>
-            <w:r>
-              <w:rPr>
-                <w:b/>
-                <w:bCs/>
-              </w:rPr>
-              <w:t>A1</w:t>
-            </w:r>
+            <w:vMerge/>
+          </w:tcPr>
+          <w:p>
+            <w:pPr>
+              <w:rPr>
+                <w:b/>
+              </w:rPr>
+            </w:pPr>
+          </w:p>
+        </w:tc>
+        <w:tc>
+          <w:tcPr>
+            <w:tcW w:w="2823" w:type="dxa"/>
+          </w:tcPr>
+          <w:p>
+            <w:r>
+              <w:t>1</w:t>
+            </w:r>
+            <w:r>
+              <w:t>.</w:t>
+            </w:r>
+            <w:r>
+              <w:t xml:space="preserve"> Nhân viên hoặc quản trị</w:t>
+            </w:r>
+            <w:r>
+              <w:t xml:space="preserve"> ấn vào nút </w:t>
+            </w:r>
+            <w:r>
+              <w:t>“</w:t>
+            </w:r>
+            <w:r>
+              <w:rPr>
+                <w:b/>
+                <w:bCs/>
+              </w:rPr>
+              <w:t xml:space="preserve">xoá sản phẩm” </w:t>
+            </w:r>
+            <w:r>
+              <w:t>để xoá sản phẩm đó ra khỏi giỏ hàng.</w:t>
+            </w:r>
+          </w:p>
+        </w:tc>
+        <w:tc>
+          <w:tcPr>
+            <w:tcW w:w="2824" w:type="dxa"/>
+            <w:gridSpan w:val="2"/>
+          </w:tcPr>
+          <w:p>
+            <w:pPr>
+              <w:rPr>
+                <w:b/>
+                <w:bCs/>
+              </w:rPr>
+            </w:pPr>
           </w:p>
         </w:tc>
       </w:tr>
@@ -711,21 +656,7 @@
           <w:tcPr>
             <w:tcW w:w="2823" w:type="dxa"/>
           </w:tcPr>
-          <w:p>
-            <w:pPr>
-              <w:rPr>
-                <w:b/>
-                <w:bCs/>
-              </w:rPr>
-            </w:pPr>
-            <w:r>
-              <w:rPr>
-                <w:b/>
-                <w:bCs/>
-              </w:rPr>
-              <w:t>Actor Action</w:t>
-            </w:r>
-          </w:p>
+          <w:p/>
         </w:tc>
         <w:tc>
           <w:tcPr>
@@ -733,18 +664,17 @@
             <w:gridSpan w:val="2"/>
           </w:tcPr>
           <w:p>
-            <w:pPr>
-              <w:rPr>
-                <w:b/>
-                <w:bCs/>
-              </w:rPr>
-            </w:pPr>
-            <w:r>
-              <w:rPr>
-                <w:b/>
-                <w:bCs/>
-              </w:rPr>
-              <w:t>System Response</w:t>
+            <w:r>
+              <w:t xml:space="preserve">2. Hệ thống xoá sản phẩm mà </w:t>
+            </w:r>
+            <w:r>
+              <w:t>nhân viên hoặc quản trị</w:t>
+            </w:r>
+            <w:r>
+              <w:t xml:space="preserve"> chọn ra khỏi giỏ hàng</w:t>
+            </w:r>
+            <w:r>
+              <w:t>, tiếp tục luồng chính bước 3.</w:t>
             </w:r>
           </w:p>
         </w:tc>
@@ -756,47 +686,102 @@
         <w:tc>
           <w:tcPr>
             <w:tcW w:w="2995" w:type="dxa"/>
-            <w:vMerge/>
-          </w:tcPr>
-          <w:p>
-            <w:pPr>
-              <w:rPr>
-                <w:b/>
-              </w:rPr>
-            </w:pPr>
-          </w:p>
-        </w:tc>
-        <w:tc>
-          <w:tcPr>
-            <w:tcW w:w="2823" w:type="dxa"/>
-          </w:tcPr>
-          <w:p>
-            <w:r>
-              <w:t>1</w:t>
-            </w:r>
-            <w:r>
+          </w:tcPr>
+          <w:p>
+            <w:pPr>
+              <w:rPr>
+                <w:b/>
+              </w:rPr>
+            </w:pPr>
+            <w:r>
+              <w:rPr>
+                <w:b/>
+              </w:rPr>
+              <w:t>Exception Paths</w:t>
+            </w:r>
+          </w:p>
+        </w:tc>
+        <w:tc>
+          <w:tcPr>
+            <w:tcW w:w="5647" w:type="dxa"/>
+            <w:gridSpan w:val="3"/>
+          </w:tcPr>
+          <w:p>
+            <w:pPr>
+              <w:rPr>
+                <w:bCs/>
+              </w:rPr>
+            </w:pPr>
+            <w:r>
+              <w:rPr>
+                <w:b/>
+              </w:rPr>
+              <w:t>E1</w:t>
+            </w:r>
+            <w:r>
+              <w:rPr>
+                <w:b/>
+              </w:rPr>
               <w:t xml:space="preserve">. </w:t>
             </w:r>
             <w:r>
-              <w:t xml:space="preserve">Khách hàng ấn vào nút </w:t>
-            </w:r>
-            <w:r>
-              <w:t xml:space="preserve">bấm có biểu tượng thùng rác </w:t>
-            </w:r>
-            <w:r>
-              <w:t>để xoá sản phẩm đó ra khỏi giỏ hàng.</w:t>
-            </w:r>
-          </w:p>
-        </w:tc>
-        <w:tc>
-          <w:tcPr>
-            <w:tcW w:w="2824" w:type="dxa"/>
-            <w:gridSpan w:val="2"/>
-          </w:tcPr>
-          <w:p>
-            <w:pPr>
-              <w:rPr>
-                <w:b/>
+              <w:rPr>
+                <w:bCs/>
+              </w:rPr>
+              <w:t xml:space="preserve">Nếu </w:t>
+            </w:r>
+            <w:r>
+              <w:rPr>
+                <w:bCs/>
+              </w:rPr>
+              <w:t>nhân viên</w:t>
+            </w:r>
+            <w:r>
+              <w:rPr>
+                <w:bCs/>
+              </w:rPr>
+              <w:t xml:space="preserve"> hoặc quản trị</w:t>
+            </w:r>
+            <w:r>
+              <w:rPr>
+                <w:bCs/>
+              </w:rPr>
+              <w:t xml:space="preserve"> tăng số lượng vượt quá số lượng tồn kho hoặc giảm quá</w:t>
+            </w:r>
+            <w:r>
+              <w:rPr>
+                <w:bCs/>
+              </w:rPr>
+              <w:t xml:space="preserve"> ít</w:t>
+            </w:r>
+            <w:r>
+              <w:rPr>
+                <w:bCs/>
+              </w:rPr>
+              <w:t xml:space="preserve"> số lượng sản phẩm </w:t>
+            </w:r>
+            <w:r>
+              <w:rPr>
+                <w:bCs/>
+              </w:rPr>
+              <w:t>q</w:t>
+            </w:r>
+            <w:r>
+              <w:rPr>
+                <w:bCs/>
+              </w:rPr>
+              <w:t>uy định trong giỏ hàng thì xuất thông báo lỗi</w:t>
+            </w:r>
+            <w:r>
+              <w:rPr>
+                <w:bCs/>
+              </w:rPr>
+              <w:t>.</w:t>
+            </w:r>
+          </w:p>
+          <w:p>
+            <w:pPr>
+              <w:rPr>
                 <w:bCs/>
               </w:rPr>
             </w:pPr>
@@ -810,33 +795,46 @@
         <w:tc>
           <w:tcPr>
             <w:tcW w:w="2995" w:type="dxa"/>
-            <w:vMerge/>
-          </w:tcPr>
-          <w:p>
-            <w:pPr>
-              <w:rPr>
-                <w:b/>
-              </w:rPr>
-            </w:pPr>
-          </w:p>
-        </w:tc>
-        <w:tc>
-          <w:tcPr>
-            <w:tcW w:w="2823" w:type="dxa"/>
-          </w:tcPr>
-          <w:p/>
-        </w:tc>
-        <w:tc>
-          <w:tcPr>
-            <w:tcW w:w="2824" w:type="dxa"/>
-            <w:gridSpan w:val="2"/>
-          </w:tcPr>
-          <w:p>
-            <w:r>
-              <w:t>2. Hệ thống xoá sản phẩm mà khách hàng chọn ra khỏi giỏ hàng và cập nhật lại CSDL Giỏ Hàng của khách hàng</w:t>
-            </w:r>
-            <w:r>
-              <w:t>,</w:t>
+            <w:vMerge w:val="restart"/>
+          </w:tcPr>
+          <w:p>
+            <w:pPr>
+              <w:rPr>
+                <w:b/>
+              </w:rPr>
+            </w:pPr>
+            <w:r>
+              <w:rPr>
+                <w:b/>
+              </w:rPr>
+              <w:lastRenderedPageBreak/>
+              <w:t>Pre</w:t>
+            </w:r>
+            <w:r>
+              <w:rPr>
+                <w:b/>
+              </w:rPr>
+              <w:t>-C</w:t>
+            </w:r>
+            <w:r>
+              <w:rPr>
+                <w:b/>
+              </w:rPr>
+              <w:t>onditions</w:t>
+            </w:r>
+          </w:p>
+        </w:tc>
+        <w:tc>
+          <w:tcPr>
+            <w:tcW w:w="5647" w:type="dxa"/>
+            <w:gridSpan w:val="3"/>
+          </w:tcPr>
+          <w:p>
+            <w:r>
+              <w:t>Nhân viên hoặc Quản trị</w:t>
+            </w:r>
+            <w:r>
+              <w:t xml:space="preserve"> phải đăng nhập vào hệ thống.</w:t>
             </w:r>
           </w:p>
         </w:tc>
@@ -848,19 +846,14 @@
         <w:tc>
           <w:tcPr>
             <w:tcW w:w="2995" w:type="dxa"/>
-          </w:tcPr>
-          <w:p>
-            <w:pPr>
-              <w:rPr>
-                <w:b/>
-              </w:rPr>
-            </w:pPr>
-            <w:r>
-              <w:rPr>
-                <w:b/>
-              </w:rPr>
-              <w:t>Exception Paths</w:t>
-            </w:r>
+            <w:vMerge/>
+          </w:tcPr>
+          <w:p>
+            <w:pPr>
+              <w:rPr>
+                <w:b/>
+              </w:rPr>
+            </w:pPr>
           </w:p>
         </w:tc>
         <w:tc>
@@ -869,101 +862,11 @@
             <w:gridSpan w:val="3"/>
           </w:tcPr>
           <w:p>
-            <w:pPr>
-              <w:rPr>
-                <w:bCs/>
-              </w:rPr>
-            </w:pPr>
-            <w:r>
-              <w:rPr>
-                <w:b/>
-              </w:rPr>
-              <w:t>E1</w:t>
-            </w:r>
-            <w:r>
-              <w:rPr>
-                <w:b/>
-              </w:rPr>
-              <w:t xml:space="preserve">. </w:t>
-            </w:r>
-            <w:r>
-              <w:rPr>
-                <w:bCs/>
-              </w:rPr>
-              <w:t>Nếu giỏ hàng của khách hàng trống thì hệ thống sẽ</w:t>
-            </w:r>
-            <w:r>
-              <w:rPr>
-                <w:bCs/>
-              </w:rPr>
-              <w:t xml:space="preserve"> hiển thị</w:t>
-            </w:r>
-            <w:r>
-              <w:rPr>
-                <w:bCs/>
-              </w:rPr>
-              <w:t xml:space="preserve"> “Giỏ hàng </w:t>
-            </w:r>
-            <w:r>
-              <w:rPr>
-                <w:bCs/>
-              </w:rPr>
-              <w:t xml:space="preserve">của bạn đang </w:t>
-            </w:r>
-            <w:r>
-              <w:rPr>
-                <w:bCs/>
-              </w:rPr>
-              <w:t>trống” đến cho khách hàng.</w:t>
-            </w:r>
-          </w:p>
-          <w:p>
-            <w:pPr>
-              <w:rPr>
-                <w:bCs/>
-              </w:rPr>
-            </w:pPr>
-            <w:r>
-              <w:rPr>
-                <w:b/>
-              </w:rPr>
-              <w:t xml:space="preserve">E2. </w:t>
-            </w:r>
-            <w:r>
-              <w:rPr>
-                <w:bCs/>
-              </w:rPr>
-              <w:t xml:space="preserve">Nếu số lượng món hàng giảm về </w:t>
-            </w:r>
-            <w:r>
-              <w:rPr>
-                <w:bCs/>
-              </w:rPr>
-              <w:t>1</w:t>
-            </w:r>
-            <w:r>
-              <w:rPr>
-                <w:bCs/>
-              </w:rPr>
-              <w:t xml:space="preserve"> và khách hàng vẫn tiếp tục ấn vào nút “</w:t>
-            </w:r>
-            <w:r>
-              <w:rPr>
-                <w:b/>
-              </w:rPr>
-              <w:t>-</w:t>
-            </w:r>
-            <w:r>
-              <w:rPr>
-                <w:bCs/>
-              </w:rPr>
-              <w:t xml:space="preserve">“ thì </w:t>
-            </w:r>
-            <w:r>
-              <w:rPr>
-                <w:bCs/>
-              </w:rPr>
-              <w:t>ở lần bấm tiếp theo sẽ giảm số lượng về 0 và xoá hẵn món hàng đấy ra khỏi giỏ hàng.</w:t>
+            <w:r>
+              <w:t xml:space="preserve">Phải </w:t>
+            </w:r>
+            <w:r>
+              <w:t>có ít nhất 1 sản phẩm trong giỏ hàng.</w:t>
             </w:r>
           </w:p>
         </w:tc>
@@ -975,31 +878,30 @@
         <w:tc>
           <w:tcPr>
             <w:tcW w:w="2995" w:type="dxa"/>
-            <w:vMerge w:val="restart"/>
-          </w:tcPr>
-          <w:p>
-            <w:pPr>
-              <w:rPr>
-                <w:b/>
-              </w:rPr>
-            </w:pPr>
-            <w:r>
-              <w:rPr>
-                <w:b/>
-              </w:rPr>
-              <w:t>Pre</w:t>
-            </w:r>
-            <w:r>
-              <w:rPr>
-                <w:b/>
-              </w:rPr>
-              <w:t>-C</w:t>
-            </w:r>
-            <w:r>
-              <w:rPr>
-                <w:b/>
-              </w:rPr>
-              <w:t>onditions</w:t>
+          </w:tcPr>
+          <w:p>
+            <w:pPr>
+              <w:rPr>
+                <w:b/>
+              </w:rPr>
+            </w:pPr>
+            <w:r>
+              <w:rPr>
+                <w:b/>
+              </w:rPr>
+              <w:t>Post</w:t>
+            </w:r>
+            <w:r>
+              <w:rPr>
+                <w:b/>
+              </w:rPr>
+              <w:t>-</w:t>
+            </w:r>
+            <w:r>
+              <w:rPr>
+                <w:b/>
+              </w:rPr>
+              <w:t>Conditions</w:t>
             </w:r>
           </w:p>
         </w:tc>
@@ -1010,10 +912,7 @@
           </w:tcPr>
           <w:p>
             <w:r>
-              <w:t>Nhân viên hoặc Quản trị</w:t>
-            </w:r>
-            <w:r>
-              <w:t xml:space="preserve"> phải đăng nhập vào hệ thống.</w:t>
+              <w:t>Cập nhật và hiển thị số lượng sản phẩm trong giỏ hàng</w:t>
             </w:r>
           </w:p>
         </w:tc>
@@ -1024,84 +923,6 @@
         </w:trPr>
         <w:tc>
           <w:tcPr>
-            <w:tcW w:w="2995" w:type="dxa"/>
-            <w:vMerge/>
-          </w:tcPr>
-          <w:p>
-            <w:pPr>
-              <w:rPr>
-                <w:b/>
-              </w:rPr>
-            </w:pPr>
-          </w:p>
-        </w:tc>
-        <w:tc>
-          <w:tcPr>
-            <w:tcW w:w="5647" w:type="dxa"/>
-            <w:gridSpan w:val="3"/>
-          </w:tcPr>
-          <w:p>
-            <w:r>
-              <w:t xml:space="preserve">Phải </w:t>
-            </w:r>
-            <w:r>
-              <w:t>có ít nhất 1 sản phẩm trong giỏ hàng.</w:t>
-            </w:r>
-          </w:p>
-        </w:tc>
-      </w:tr>
-      <w:tr>
-        <w:trPr>
-          <w:trHeight w:val="447"/>
-        </w:trPr>
-        <w:tc>
-          <w:tcPr>
-            <w:tcW w:w="2995" w:type="dxa"/>
-          </w:tcPr>
-          <w:p>
-            <w:pPr>
-              <w:rPr>
-                <w:b/>
-              </w:rPr>
-            </w:pPr>
-            <w:r>
-              <w:rPr>
-                <w:b/>
-              </w:rPr>
-              <w:t>Post</w:t>
-            </w:r>
-            <w:r>
-              <w:rPr>
-                <w:b/>
-              </w:rPr>
-              <w:t>-</w:t>
-            </w:r>
-            <w:r>
-              <w:rPr>
-                <w:b/>
-              </w:rPr>
-              <w:t>Conditions</w:t>
-            </w:r>
-          </w:p>
-        </w:tc>
-        <w:tc>
-          <w:tcPr>
-            <w:tcW w:w="5647" w:type="dxa"/>
-            <w:gridSpan w:val="3"/>
-          </w:tcPr>
-          <w:p>
-            <w:r>
-              <w:t>Cập nhật và hiển thị số lượng sản phẩm trong giỏ hàng</w:t>
-            </w:r>
-          </w:p>
-        </w:tc>
-      </w:tr>
-      <w:tr>
-        <w:trPr>
-          <w:trHeight w:val="447"/>
-        </w:trPr>
-        <w:tc>
-          <w:tcPr>
             <w:tcW w:w="8642" w:type="dxa"/>
             <w:gridSpan w:val="4"/>
           </w:tcPr>
@@ -1120,7 +941,54 @@
               <w:t>Activity Diagram</w:t>
             </w:r>
           </w:p>
-          <w:p/>
+          <w:p>
+            <w:r>
+              <w:rPr>
+                <w:noProof/>
+              </w:rPr>
+              <w:drawing>
+                <wp:inline distT="0" distB="0" distL="0" distR="0" wp14:anchorId="2451AA38" wp14:editId="04F512B7">
+                  <wp:extent cx="5350510" cy="4310380"/>
+                  <wp:effectExtent l="0" t="0" r="2540" b="0"/>
+                  <wp:docPr id="1" name="Picture 1"/>
+                  <wp:cNvGraphicFramePr>
+                    <a:graphicFrameLocks xmlns:a="http://schemas.openxmlformats.org/drawingml/2006/main" noChangeAspect="1"/>
+                  </wp:cNvGraphicFramePr>
+                  <a:graphic xmlns:a="http://schemas.openxmlformats.org/drawingml/2006/main">
+                    <a:graphicData uri="http://schemas.openxmlformats.org/drawingml/2006/picture">
+                      <pic:pic xmlns:pic="http://schemas.openxmlformats.org/drawingml/2006/picture">
+                        <pic:nvPicPr>
+                          <pic:cNvPr id="1" name="Picture 1"/>
+                          <pic:cNvPicPr/>
+                        </pic:nvPicPr>
+                        <pic:blipFill>
+                          <a:blip r:embed="rId6">
+                            <a:extLst>
+                              <a:ext uri="{28A0092B-C50C-407E-A947-70E740481C1C}">
+                                <a14:useLocalDpi xmlns:a14="http://schemas.microsoft.com/office/drawing/2010/main" val="0"/>
+                              </a:ext>
+                            </a:extLst>
+                          </a:blip>
+                          <a:stretch>
+                            <a:fillRect/>
+                          </a:stretch>
+                        </pic:blipFill>
+                        <pic:spPr>
+                          <a:xfrm>
+                            <a:off x="0" y="0"/>
+                            <a:ext cx="5350510" cy="4310380"/>
+                          </a:xfrm>
+                          <a:prstGeom prst="rect">
+                            <a:avLst/>
+                          </a:prstGeom>
+                        </pic:spPr>
+                      </pic:pic>
+                    </a:graphicData>
+                  </a:graphic>
+                </wp:inline>
+              </w:drawing>
+            </w:r>
+          </w:p>
         </w:tc>
       </w:tr>
     </w:tbl>

</xml_diff>